<commit_message>
chore: manually merge outcome changes into templts
</commit_message>
<xml_diff>
--- a/backend/templates/complaint/CDOGS-PARKS-HWCR-COMPLAINT-TEMPLATE-v1.docx
+++ b/backend/templates/complaint/CDOGS-PARKS-HWCR-COMPLAINT-TEMPLATE-v1.docx
@@ -13468,40 +13468,42 @@
                 <w:sz w:val="20"/>
                 <w:szCs w:val="20"/>
               </w:rPr>
-              <w:t>{</w:t>
-            </w:r>
-            <w:r>
-              <w:rPr>
-                <w:rFonts w:ascii="BC Sans" w:hAnsi="BC Sans"/>
-                <w:sz w:val="20"/>
-                <w:szCs w:val="20"/>
-              </w:rPr>
-              <w:t>d.outcome.subject[i].outcome</w:t>
-            </w:r>
-            <w:r>
-              <w:rPr>
-                <w:rFonts w:ascii="BC Sans" w:hAnsi="BC Sans"/>
-                <w:sz w:val="20"/>
-                <w:szCs w:val="20"/>
-              </w:rPr>
-              <w:t>Description</w:t>
-            </w:r>
-            <w:r>
-              <w:rPr>
-                <w:rFonts w:ascii="BC Sans" w:hAnsi="BC Sans"/>
-                <w:sz w:val="20"/>
-                <w:szCs w:val="20"/>
-              </w:rPr>
-              <w:t>}</w:t>
-            </w:r>
-            <w:r>
-              <w:rPr>
-                <w:rFonts w:ascii="BC Sans" w:hAnsi="BC Sans"/>
-                <w:sz w:val="20"/>
-                <w:szCs w:val="20"/>
-                <w:lang w:val="en-CA"/>
-              </w:rPr>
-              <w:t> </w:t>
+              <w:t>{d.outcome.subject[i].outcomeDescription}</w:t>
+            </w:r>
+            <w:r>
+              <w:rPr>
+                <w:rFonts w:ascii="BC Sans" w:hAnsi="BC Sans"/>
+                <w:sz w:val="20"/>
+                <w:szCs w:val="20"/>
+              </w:rPr>
+              <w:t xml:space="preserve"> </w:t>
+            </w:r>
+            <w:r>
+              <w:rPr>
+                <w:rFonts w:ascii="BC Sans" w:hAnsi="BC Sans"/>
+                <w:sz w:val="20"/>
+                <w:szCs w:val="20"/>
+                <w:lang w:val="en-CA"/>
+              </w:rPr>
+              <w:t>{d.outcome.subject[i].outcomeActionedByDescription:ifNEM:showBegin} by</w:t>
+            </w:r>
+            <w:r>
+              <w:rPr>
+                <w:rFonts w:ascii="BC Sans" w:hAnsi="BC Sans"/>
+                <w:sz w:val="20"/>
+                <w:szCs w:val="20"/>
+                <w:lang w:val="en-CA"/>
+              </w:rPr>
+              <w:t xml:space="preserve"> </w:t>
+            </w:r>
+            <w:r>
+              <w:rPr>
+                <w:rFonts w:ascii="BC Sans" w:hAnsi="BC Sans"/>
+                <w:sz w:val="20"/>
+                <w:szCs w:val="20"/>
+                <w:lang w:val="en-CA"/>
+              </w:rPr>
+              <w:t>{d.outcome.subject[i].outcomeActionedByDescription}{d.outcome.subject[i].outcomeActionedByDescription:ifNEM:showEnd}</w:t>
             </w:r>
           </w:p>
         </w:tc>
@@ -18408,33 +18410,6 @@
 </file>
 
 <file path=customXml/item1.xml><?xml version="1.0" encoding="utf-8"?>
-<p:properties xmlns:p="http://schemas.microsoft.com/office/2006/metadata/properties" xmlns:xsi="http://www.w3.org/2001/XMLSchema-instance" xmlns:pc="http://schemas.microsoft.com/office/infopath/2007/PartnerControls">
-  <documentManagement>
-    <TaxCatchAll xmlns="cbeac988-4fd5-47cf-ad03-89cc7678fa90" xsi:nil="true"/>
-    <lcf76f155ced4ddcb4097134ff3c332f xmlns="aa9c99c1-69c1-4b58-9df5-4d4796c46f8a">
-      <Terms xmlns="http://schemas.microsoft.com/office/infopath/2007/PartnerControls"/>
-    </lcf76f155ced4ddcb4097134ff3c332f>
-    <SharedWithUsers xmlns="cbeac988-4fd5-47cf-ad03-89cc7678fa90">
-      <UserInfo>
-        <DisplayName/>
-        <AccountId xsi:nil="true"/>
-        <AccountType/>
-      </UserInfo>
-    </SharedWithUsers>
-  </documentManagement>
-</p:properties>
-</file>
-
-<file path=customXml/item2.xml><?xml version="1.0" encoding="utf-8"?>
-<?mso-contentType ?>
-<FormTemplates xmlns="http://schemas.microsoft.com/sharepoint/v3/contenttype/forms">
-  <Display>DocumentLibraryForm</Display>
-  <Edit>DocumentLibraryForm</Edit>
-  <New>DocumentLibraryForm</New>
-</FormTemplates>
-</file>
-
-<file path=customXml/item3.xml><?xml version="1.0" encoding="utf-8"?>
 <ct:contentTypeSchema xmlns:ct="http://schemas.microsoft.com/office/2006/metadata/contentType" xmlns:ma="http://schemas.microsoft.com/office/2006/metadata/properties/metaAttributes" ct:_="" ma:_="" ma:contentTypeName="Document" ma:contentTypeID="0x010100ED0089B3ED392A4CB3C10705735CFAD3" ma:contentTypeVersion="15" ma:contentTypeDescription="Create a new document." ma:contentTypeScope="" ma:versionID="e9715c4352d5d9c94cf397f6db7911f6">
   <xsd:schema xmlns:xsd="http://www.w3.org/2001/XMLSchema" xmlns:xs="http://www.w3.org/2001/XMLSchema" xmlns:p="http://schemas.microsoft.com/office/2006/metadata/properties" xmlns:ns2="aa9c99c1-69c1-4b58-9df5-4d4796c46f8a" xmlns:ns3="cbeac988-4fd5-47cf-ad03-89cc7678fa90" targetNamespace="http://schemas.microsoft.com/office/2006/metadata/properties" ma:root="true" ma:fieldsID="4a7b24a40f906d6832371abf7aef78d6" ns2:_="" ns3:_="">
     <xsd:import namespace="aa9c99c1-69c1-4b58-9df5-4d4796c46f8a"/>
@@ -18669,26 +18644,34 @@
 </ct:contentTypeSchema>
 </file>
 
-<file path=customXml/itemProps1.xml><?xml version="1.0" encoding="utf-8"?>
-<ds:datastoreItem xmlns:ds="http://schemas.openxmlformats.org/officeDocument/2006/customXml" ds:itemID="{C6C5DCE0-D69C-4B6E-96D9-C69B23DE6D4A}">
-  <ds:schemaRefs>
-    <ds:schemaRef ds:uri="http://schemas.microsoft.com/office/2006/metadata/properties"/>
-    <ds:schemaRef ds:uri="http://schemas.microsoft.com/office/infopath/2007/PartnerControls"/>
-    <ds:schemaRef ds:uri="cbeac988-4fd5-47cf-ad03-89cc7678fa90"/>
-    <ds:schemaRef ds:uri="aa9c99c1-69c1-4b58-9df5-4d4796c46f8a"/>
-  </ds:schemaRefs>
-</ds:datastoreItem>
+<file path=customXml/item2.xml><?xml version="1.0" encoding="utf-8"?>
+<?mso-contentType ?>
+<FormTemplates xmlns="http://schemas.microsoft.com/sharepoint/v3/contenttype/forms">
+  <Display>DocumentLibraryForm</Display>
+  <Edit>DocumentLibraryForm</Edit>
+  <New>DocumentLibraryForm</New>
+</FormTemplates>
 </file>
 
-<file path=customXml/itemProps2.xml><?xml version="1.0" encoding="utf-8"?>
-<ds:datastoreItem xmlns:ds="http://schemas.openxmlformats.org/officeDocument/2006/customXml" ds:itemID="{4BECF9F2-3A10-48CC-8D31-4F6E8664527E}">
-  <ds:schemaRefs>
-    <ds:schemaRef ds:uri="http://schemas.microsoft.com/sharepoint/v3/contenttype/forms"/>
-  </ds:schemaRefs>
-</ds:datastoreItem>
+<file path=customXml/item3.xml><?xml version="1.0" encoding="utf-8"?>
+<p:properties xmlns:p="http://schemas.microsoft.com/office/2006/metadata/properties" xmlns:xsi="http://www.w3.org/2001/XMLSchema-instance" xmlns:pc="http://schemas.microsoft.com/office/infopath/2007/PartnerControls">
+  <documentManagement>
+    <TaxCatchAll xmlns="cbeac988-4fd5-47cf-ad03-89cc7678fa90" xsi:nil="true"/>
+    <lcf76f155ced4ddcb4097134ff3c332f xmlns="aa9c99c1-69c1-4b58-9df5-4d4796c46f8a">
+      <Terms xmlns="http://schemas.microsoft.com/office/infopath/2007/PartnerControls"/>
+    </lcf76f155ced4ddcb4097134ff3c332f>
+    <SharedWithUsers xmlns="cbeac988-4fd5-47cf-ad03-89cc7678fa90">
+      <UserInfo>
+        <DisplayName/>
+        <AccountId xsi:nil="true"/>
+        <AccountType/>
+      </UserInfo>
+    </SharedWithUsers>
+  </documentManagement>
+</p:properties>
 </file>
 
-<file path=customXml/itemProps3.xml><?xml version="1.0" encoding="utf-8"?>
+<file path=customXml/itemProps1.xml><?xml version="1.0" encoding="utf-8"?>
 <ds:datastoreItem xmlns:ds="http://schemas.openxmlformats.org/officeDocument/2006/customXml" ds:itemID="{26FF9410-7F49-4DD5-9478-D670A139DF54}">
   <ds:schemaRefs>
     <ds:schemaRef ds:uri="http://schemas.microsoft.com/office/2006/metadata/contentType"/>
@@ -18705,4 +18688,23 @@
     <ds:schemaRef ds:uri="http://schemas.microsoft.com/internal/obd"/>
   </ds:schemaRefs>
 </ds:datastoreItem>
+</file>
+
+<file path=customXml/itemProps2.xml><?xml version="1.0" encoding="utf-8"?>
+<ds:datastoreItem xmlns:ds="http://schemas.openxmlformats.org/officeDocument/2006/customXml" ds:itemID="{4BECF9F2-3A10-48CC-8D31-4F6E8664527E}">
+  <ds:schemaRefs>
+    <ds:schemaRef ds:uri="http://schemas.microsoft.com/sharepoint/v3/contenttype/forms"/>
+  </ds:schemaRefs>
+</ds:datastoreItem>
+</file>
+
+<file path=customXml/itemProps3.xml><?xml version="1.0" encoding="utf-8"?>
+<ds:datastoreItem xmlns:ds="http://schemas.openxmlformats.org/officeDocument/2006/customXml" ds:itemID="{C6C5DCE0-D69C-4B6E-96D9-C69B23DE6D4A}">
+  <ds:schemaRefs>
+    <ds:schemaRef ds:uri="http://schemas.microsoft.com/office/2006/metadata/properties"/>
+    <ds:schemaRef ds:uri="http://schemas.microsoft.com/office/infopath/2007/PartnerControls"/>
+    <ds:schemaRef ds:uri="cbeac988-4fd5-47cf-ad03-89cc7678fa90"/>
+    <ds:schemaRef ds:uri="aa9c99c1-69c1-4b58-9df5-4d4796c46f8a"/>
+  </ds:schemaRefs>
+</ds:datastoreItem>
 </file>
</xml_diff>

<commit_message>
fix: adjust template spacing
</commit_message>
<xml_diff>
--- a/backend/templates/complaint/CDOGS-PARKS-HWCR-COMPLAINT-TEMPLATE-v1.docx
+++ b/backend/templates/complaint/CDOGS-PARKS-HWCR-COMPLAINT-TEMPLATE-v1.docx
@@ -9633,15 +9633,17 @@
         </w:rPr>
         <w:t>Begin}</w:t>
       </w:r>
-      <w:r>
+    </w:p>
+    <w:p>
+      <w:pPr>
+        <w:spacing w:after="0"/>
         <w:rPr>
           <w:rFonts w:ascii="BC Sans" w:eastAsia="Times New Roman" w:hAnsi="BC Sans" w:cs="Times New Roman"/>
           <w:color w:val="000000" w:themeColor="text1"/>
           <w:sz w:val="20"/>
           <w:szCs w:val="20"/>
         </w:rPr>
-        <w:t xml:space="preserve"> </w:t>
-      </w:r>
+      </w:pPr>
     </w:p>
     <w:tbl>
       <w:tblPr>
@@ -18632,6 +18634,33 @@
 </file>
 
 <file path=customXml/item1.xml><?xml version="1.0" encoding="utf-8"?>
+<p:properties xmlns:p="http://schemas.microsoft.com/office/2006/metadata/properties" xmlns:xsi="http://www.w3.org/2001/XMLSchema-instance" xmlns:pc="http://schemas.microsoft.com/office/infopath/2007/PartnerControls">
+  <documentManagement>
+    <TaxCatchAll xmlns="cbeac988-4fd5-47cf-ad03-89cc7678fa90" xsi:nil="true"/>
+    <lcf76f155ced4ddcb4097134ff3c332f xmlns="aa9c99c1-69c1-4b58-9df5-4d4796c46f8a">
+      <Terms xmlns="http://schemas.microsoft.com/office/infopath/2007/PartnerControls"/>
+    </lcf76f155ced4ddcb4097134ff3c332f>
+    <SharedWithUsers xmlns="cbeac988-4fd5-47cf-ad03-89cc7678fa90">
+      <UserInfo>
+        <DisplayName/>
+        <AccountId xsi:nil="true"/>
+        <AccountType/>
+      </UserInfo>
+    </SharedWithUsers>
+  </documentManagement>
+</p:properties>
+</file>
+
+<file path=customXml/item2.xml><?xml version="1.0" encoding="utf-8"?>
+<?mso-contentType ?>
+<FormTemplates xmlns="http://schemas.microsoft.com/sharepoint/v3/contenttype/forms">
+  <Display>DocumentLibraryForm</Display>
+  <Edit>DocumentLibraryForm</Edit>
+  <New>DocumentLibraryForm</New>
+</FormTemplates>
+</file>
+
+<file path=customXml/item3.xml><?xml version="1.0" encoding="utf-8"?>
 <ct:contentTypeSchema xmlns:ct="http://schemas.microsoft.com/office/2006/metadata/contentType" xmlns:ma="http://schemas.microsoft.com/office/2006/metadata/properties/metaAttributes" ct:_="" ma:_="" ma:contentTypeName="Document" ma:contentTypeID="0x010100ED0089B3ED392A4CB3C10705735CFAD3" ma:contentTypeVersion="15" ma:contentTypeDescription="Create a new document." ma:contentTypeScope="" ma:versionID="e9715c4352d5d9c94cf397f6db7911f6">
   <xsd:schema xmlns:xsd="http://www.w3.org/2001/XMLSchema" xmlns:xs="http://www.w3.org/2001/XMLSchema" xmlns:p="http://schemas.microsoft.com/office/2006/metadata/properties" xmlns:ns2="aa9c99c1-69c1-4b58-9df5-4d4796c46f8a" xmlns:ns3="cbeac988-4fd5-47cf-ad03-89cc7678fa90" targetNamespace="http://schemas.microsoft.com/office/2006/metadata/properties" ma:root="true" ma:fieldsID="4a7b24a40f906d6832371abf7aef78d6" ns2:_="" ns3:_="">
     <xsd:import namespace="aa9c99c1-69c1-4b58-9df5-4d4796c46f8a"/>
@@ -18866,34 +18895,26 @@
 </ct:contentTypeSchema>
 </file>
 
-<file path=customXml/item2.xml><?xml version="1.0" encoding="utf-8"?>
-<?mso-contentType ?>
-<FormTemplates xmlns="http://schemas.microsoft.com/sharepoint/v3/contenttype/forms">
-  <Display>DocumentLibraryForm</Display>
-  <Edit>DocumentLibraryForm</Edit>
-  <New>DocumentLibraryForm</New>
-</FormTemplates>
+<file path=customXml/itemProps1.xml><?xml version="1.0" encoding="utf-8"?>
+<ds:datastoreItem xmlns:ds="http://schemas.openxmlformats.org/officeDocument/2006/customXml" ds:itemID="{C6C5DCE0-D69C-4B6E-96D9-C69B23DE6D4A}">
+  <ds:schemaRefs>
+    <ds:schemaRef ds:uri="http://schemas.microsoft.com/office/2006/metadata/properties"/>
+    <ds:schemaRef ds:uri="http://schemas.microsoft.com/office/infopath/2007/PartnerControls"/>
+    <ds:schemaRef ds:uri="cbeac988-4fd5-47cf-ad03-89cc7678fa90"/>
+    <ds:schemaRef ds:uri="aa9c99c1-69c1-4b58-9df5-4d4796c46f8a"/>
+  </ds:schemaRefs>
+</ds:datastoreItem>
 </file>
 
-<file path=customXml/item3.xml><?xml version="1.0" encoding="utf-8"?>
-<p:properties xmlns:p="http://schemas.microsoft.com/office/2006/metadata/properties" xmlns:xsi="http://www.w3.org/2001/XMLSchema-instance" xmlns:pc="http://schemas.microsoft.com/office/infopath/2007/PartnerControls">
-  <documentManagement>
-    <TaxCatchAll xmlns="cbeac988-4fd5-47cf-ad03-89cc7678fa90" xsi:nil="true"/>
-    <lcf76f155ced4ddcb4097134ff3c332f xmlns="aa9c99c1-69c1-4b58-9df5-4d4796c46f8a">
-      <Terms xmlns="http://schemas.microsoft.com/office/infopath/2007/PartnerControls"/>
-    </lcf76f155ced4ddcb4097134ff3c332f>
-    <SharedWithUsers xmlns="cbeac988-4fd5-47cf-ad03-89cc7678fa90">
-      <UserInfo>
-        <DisplayName/>
-        <AccountId xsi:nil="true"/>
-        <AccountType/>
-      </UserInfo>
-    </SharedWithUsers>
-  </documentManagement>
-</p:properties>
+<file path=customXml/itemProps2.xml><?xml version="1.0" encoding="utf-8"?>
+<ds:datastoreItem xmlns:ds="http://schemas.openxmlformats.org/officeDocument/2006/customXml" ds:itemID="{4BECF9F2-3A10-48CC-8D31-4F6E8664527E}">
+  <ds:schemaRefs>
+    <ds:schemaRef ds:uri="http://schemas.microsoft.com/sharepoint/v3/contenttype/forms"/>
+  </ds:schemaRefs>
+</ds:datastoreItem>
 </file>
 
-<file path=customXml/itemProps1.xml><?xml version="1.0" encoding="utf-8"?>
+<file path=customXml/itemProps3.xml><?xml version="1.0" encoding="utf-8"?>
 <ds:datastoreItem xmlns:ds="http://schemas.openxmlformats.org/officeDocument/2006/customXml" ds:itemID="{26FF9410-7F49-4DD5-9478-D670A139DF54}">
   <ds:schemaRefs>
     <ds:schemaRef ds:uri="http://schemas.microsoft.com/office/2006/metadata/contentType"/>
@@ -18910,23 +18931,4 @@
     <ds:schemaRef ds:uri="http://schemas.microsoft.com/internal/obd"/>
   </ds:schemaRefs>
 </ds:datastoreItem>
-</file>
-
-<file path=customXml/itemProps2.xml><?xml version="1.0" encoding="utf-8"?>
-<ds:datastoreItem xmlns:ds="http://schemas.openxmlformats.org/officeDocument/2006/customXml" ds:itemID="{4BECF9F2-3A10-48CC-8D31-4F6E8664527E}">
-  <ds:schemaRefs>
-    <ds:schemaRef ds:uri="http://schemas.microsoft.com/sharepoint/v3/contenttype/forms"/>
-  </ds:schemaRefs>
-</ds:datastoreItem>
-</file>
-
-<file path=customXml/itemProps3.xml><?xml version="1.0" encoding="utf-8"?>
-<ds:datastoreItem xmlns:ds="http://schemas.openxmlformats.org/officeDocument/2006/customXml" ds:itemID="{C6C5DCE0-D69C-4B6E-96D9-C69B23DE6D4A}">
-  <ds:schemaRefs>
-    <ds:schemaRef ds:uri="http://schemas.microsoft.com/office/2006/metadata/properties"/>
-    <ds:schemaRef ds:uri="http://schemas.microsoft.com/office/infopath/2007/PartnerControls"/>
-    <ds:schemaRef ds:uri="cbeac988-4fd5-47cf-ad03-89cc7678fa90"/>
-    <ds:schemaRef ds:uri="aa9c99c1-69c1-4b58-9df5-4d4796c46f8a"/>
-  </ds:schemaRefs>
-</ds:datastoreItem>
 </file>
</xml_diff>